<commit_message>
vault backup: 2023-11-12 00:08:49
</commit_message>
<xml_diff>
--- a/Vakken/Inleiding in de journalistiek/Foto Opdracht/Opdracht.docx
+++ b/Vakken/Inleiding in de journalistiek/Foto Opdracht/Opdracht.docx
@@ -3733,9 +3733,9 @@
         </w:rPr>
         <w:lastRenderedPageBreak/>
         <w:drawing>
-          <wp:inline distT="0" distB="0" distL="0" distR="0" wp14:anchorId="5D6740F7" wp14:editId="39245A44">
-            <wp:extent cx="5372100" cy="6715125"/>
-            <wp:effectExtent l="0" t="0" r="0" b="9525"/>
+          <wp:inline distT="0" distB="0" distL="0" distR="0" wp14:anchorId="5D6740F7" wp14:editId="1774F339">
+            <wp:extent cx="3246120" cy="4057650"/>
+            <wp:effectExtent l="0" t="0" r="0" b="0"/>
             <wp:docPr id="2055937686" name="Picture 2"/>
             <wp:cNvGraphicFramePr>
               <a:graphicFrameLocks xmlns:a="http://schemas.openxmlformats.org/drawingml/2006/main" noChangeAspect="1"/>
@@ -3765,7 +3765,63 @@
                   <pic:spPr bwMode="auto">
                     <a:xfrm>
                       <a:off x="0" y="0"/>
-                      <a:ext cx="5372100" cy="6715125"/>
+                      <a:ext cx="3246199" cy="4057749"/>
+                    </a:xfrm>
+                    <a:prstGeom prst="rect">
+                      <a:avLst/>
+                    </a:prstGeom>
+                    <a:noFill/>
+                    <a:ln>
+                      <a:noFill/>
+                    </a:ln>
+                  </pic:spPr>
+                </pic:pic>
+              </a:graphicData>
+            </a:graphic>
+          </wp:inline>
+        </w:drawing>
+      </w:r>
+      <w:r>
+        <w:t xml:space="preserve"> </w:t>
+      </w:r>
+      <w:r>
+        <w:rPr>
+          <w:noProof/>
+        </w:rPr>
+        <w:drawing>
+          <wp:inline distT="0" distB="0" distL="0" distR="0" wp14:anchorId="35260237" wp14:editId="7345E586">
+            <wp:extent cx="3255264" cy="3781425"/>
+            <wp:effectExtent l="0" t="0" r="2540" b="0"/>
+            <wp:docPr id="621587370" name="Picture 3"/>
+            <wp:cNvGraphicFramePr>
+              <a:graphicFrameLocks xmlns:a="http://schemas.openxmlformats.org/drawingml/2006/main" noChangeAspect="1"/>
+            </wp:cNvGraphicFramePr>
+            <a:graphic xmlns:a="http://schemas.openxmlformats.org/drawingml/2006/main">
+              <a:graphicData uri="http://schemas.openxmlformats.org/drawingml/2006/picture">
+                <pic:pic xmlns:pic="http://schemas.openxmlformats.org/drawingml/2006/picture">
+                  <pic:nvPicPr>
+                    <pic:cNvPr id="0" name="Picture 5"/>
+                    <pic:cNvPicPr>
+                      <a:picLocks noChangeAspect="1" noChangeArrowheads="1"/>
+                    </pic:cNvPicPr>
+                  </pic:nvPicPr>
+                  <pic:blipFill>
+                    <a:blip r:embed="rId6">
+                      <a:extLst>
+                        <a:ext uri="{28A0092B-C50C-407E-A947-70E740481C1C}">
+                          <a14:useLocalDpi xmlns:a14="http://schemas.microsoft.com/office/drawing/2010/main" val="0"/>
+                        </a:ext>
+                      </a:extLst>
+                    </a:blip>
+                    <a:srcRect/>
+                    <a:stretch>
+                      <a:fillRect/>
+                    </a:stretch>
+                  </pic:blipFill>
+                  <pic:spPr bwMode="auto">
+                    <a:xfrm>
+                      <a:off x="0" y="0"/>
+                      <a:ext cx="3258843" cy="3785583"/>
                     </a:xfrm>
                     <a:prstGeom prst="rect">
                       <a:avLst/>

</xml_diff>